<commit_message>
updated SSIT assignment 2
</commit_message>
<xml_diff>
--- a/semester2/SSIT/SSIT_6689_assignment_2_u3149399.docx
+++ b/semester2/SSIT/SSIT_6689_assignment_2_u3149399.docx
@@ -448,41 +448,7 @@
                                   <w14:bevel/>
                                 </w14:textOutline>
                               </w:rPr>
-                              <w:t xml:space="preserve">target      </w:t>
-                            </w:r>
-                            <w:proofErr w:type="spellStart"/>
-                            <w:proofErr w:type="gramStart"/>
-                            <w:r>
-                              <w:rPr>
-                                <w14:textOutline w14:w="19050" w14:cap="rnd" w14:cmpd="sng" w14:algn="ctr">
-                                  <w14:noFill/>
-                                  <w14:prstDash w14:val="solid"/>
-                                  <w14:bevel/>
-                                </w14:textOutline>
-                              </w:rPr>
-                              <w:t>prot</w:t>
-                            </w:r>
-                            <w:proofErr w:type="spellEnd"/>
-                            <w:r>
-                              <w:rPr>
-                                <w14:textOutline w14:w="19050" w14:cap="rnd" w14:cmpd="sng" w14:algn="ctr">
-                                  <w14:noFill/>
-                                  <w14:prstDash w14:val="solid"/>
-                                  <w14:bevel/>
-                                </w14:textOutline>
-                              </w:rPr>
-                              <w:t xml:space="preserve">  opt</w:t>
-                            </w:r>
-                            <w:proofErr w:type="gramEnd"/>
-                            <w:r>
-                              <w:rPr>
-                                <w14:textOutline w14:w="19050" w14:cap="rnd" w14:cmpd="sng" w14:algn="ctr">
-                                  <w14:noFill/>
-                                  <w14:prstDash w14:val="solid"/>
-                                  <w14:bevel/>
-                                </w14:textOutline>
-                              </w:rPr>
-                              <w:t xml:space="preserve">  source       destination</w:t>
+                              <w:t>target      prot  opt  source       destination</w:t>
                             </w:r>
                           </w:p>
                           <w:p>
@@ -501,44 +467,8 @@
                               <w:rPr>
                                 <w:i/>
                               </w:rPr>
-                              <w:t xml:space="preserve">EPT    </w:t>
+                              <w:t>EPT    tcp   --   anywhere    e1.e2.e3.e4   tcp:dpt:smtp</w:t>
                             </w:r>
-                            <w:proofErr w:type="spellStart"/>
-                            <w:r>
-                              <w:rPr>
-                                <w:i/>
-                              </w:rPr>
-                              <w:t>tcp</w:t>
-                            </w:r>
-                            <w:proofErr w:type="spellEnd"/>
-                            <w:r>
-                              <w:rPr>
-                                <w:i/>
-                              </w:rPr>
-                              <w:t xml:space="preserve">   --   anywhere    e</w:t>
-                            </w:r>
-                            <w:proofErr w:type="gramStart"/>
-                            <w:r>
-                              <w:rPr>
-                                <w:i/>
-                              </w:rPr>
-                              <w:t>1.e</w:t>
-                            </w:r>
-                            <w:proofErr w:type="gramEnd"/>
-                            <w:r>
-                              <w:rPr>
-                                <w:i/>
-                              </w:rPr>
-                              <w:t xml:space="preserve">2.e3.e4   </w:t>
-                            </w:r>
-                            <w:proofErr w:type="spellStart"/>
-                            <w:r>
-                              <w:rPr>
-                                <w:i/>
-                              </w:rPr>
-                              <w:t>tcp:dpt:smtp</w:t>
-                            </w:r>
-                            <w:proofErr w:type="spellEnd"/>
                             <w:r>
                               <w:rPr>
                                 <w:i/>
@@ -556,50 +486,14 @@
                               <w:rPr>
                                 <w:i/>
                               </w:rPr>
-                              <w:t xml:space="preserve">ACCEPT    </w:t>
-                            </w:r>
-                            <w:proofErr w:type="spellStart"/>
-                            <w:r>
-                              <w:rPr>
-                                <w:i/>
-                              </w:rPr>
-                              <w:t>tcp</w:t>
-                            </w:r>
-                            <w:proofErr w:type="spellEnd"/>
-                            <w:r>
-                              <w:rPr>
-                                <w:i/>
-                              </w:rPr>
-                              <w:t xml:space="preserve">   --   anywher</w:t>
+                              <w:t>ACCEPT    tcp   --   anywher</w:t>
                             </w:r>
                             <w:r>
                               <w:rPr>
                                 <w:i/>
                               </w:rPr>
-                              <w:t>e    e</w:t>
+                              <w:t>e    e1.e2.e3.e4   tcp:dpt:imap</w:t>
                             </w:r>
-                            <w:proofErr w:type="gramStart"/>
-                            <w:r>
-                              <w:rPr>
-                                <w:i/>
-                              </w:rPr>
-                              <w:t>1.e</w:t>
-                            </w:r>
-                            <w:proofErr w:type="gramEnd"/>
-                            <w:r>
-                              <w:rPr>
-                                <w:i/>
-                              </w:rPr>
-                              <w:t xml:space="preserve">2.e3.e4   </w:t>
-                            </w:r>
-                            <w:proofErr w:type="spellStart"/>
-                            <w:r>
-                              <w:rPr>
-                                <w:i/>
-                              </w:rPr>
-                              <w:t>tcp:dpt:imap</w:t>
-                            </w:r>
-                            <w:proofErr w:type="spellEnd"/>
                             <w:r>
                               <w:rPr>
                                 <w:i/>
@@ -617,44 +511,8 @@
                               <w:rPr>
                                 <w:i/>
                               </w:rPr>
-                              <w:t xml:space="preserve">ACCEPT    </w:t>
+                              <w:t>ACCEPT    tcp   --   anywhere    w1.w2.w3.w4   tcp:dpt:https</w:t>
                             </w:r>
-                            <w:proofErr w:type="spellStart"/>
-                            <w:r>
-                              <w:rPr>
-                                <w:i/>
-                              </w:rPr>
-                              <w:t>tcp</w:t>
-                            </w:r>
-                            <w:proofErr w:type="spellEnd"/>
-                            <w:r>
-                              <w:rPr>
-                                <w:i/>
-                              </w:rPr>
-                              <w:t xml:space="preserve">   --   anywhere    w</w:t>
-                            </w:r>
-                            <w:proofErr w:type="gramStart"/>
-                            <w:r>
-                              <w:rPr>
-                                <w:i/>
-                              </w:rPr>
-                              <w:t>1.w</w:t>
-                            </w:r>
-                            <w:proofErr w:type="gramEnd"/>
-                            <w:r>
-                              <w:rPr>
-                                <w:i/>
-                              </w:rPr>
-                              <w:t xml:space="preserve">2.w3.w4   </w:t>
-                            </w:r>
-                            <w:proofErr w:type="spellStart"/>
-                            <w:r>
-                              <w:rPr>
-                                <w:i/>
-                              </w:rPr>
-                              <w:t>tcp:dpt:https</w:t>
-                            </w:r>
-                            <w:proofErr w:type="spellEnd"/>
                             <w:r>
                               <w:rPr>
                                 <w:i/>
@@ -672,44 +530,8 @@
                               <w:rPr>
                                 <w:i/>
                               </w:rPr>
-                              <w:t xml:space="preserve">ACCEPT    </w:t>
+                              <w:t>ACCEPT    tcp   --   anywhere    w1.w2.w3.w4   tcp:dpt:http</w:t>
                             </w:r>
-                            <w:proofErr w:type="spellStart"/>
-                            <w:r>
-                              <w:rPr>
-                                <w:i/>
-                              </w:rPr>
-                              <w:t>tcp</w:t>
-                            </w:r>
-                            <w:proofErr w:type="spellEnd"/>
-                            <w:r>
-                              <w:rPr>
-                                <w:i/>
-                              </w:rPr>
-                              <w:t xml:space="preserve">   --   anywhere    w</w:t>
-                            </w:r>
-                            <w:proofErr w:type="gramStart"/>
-                            <w:r>
-                              <w:rPr>
-                                <w:i/>
-                              </w:rPr>
-                              <w:t>1.w</w:t>
-                            </w:r>
-                            <w:proofErr w:type="gramEnd"/>
-                            <w:r>
-                              <w:rPr>
-                                <w:i/>
-                              </w:rPr>
-                              <w:t xml:space="preserve">2.w3.w4   </w:t>
-                            </w:r>
-                            <w:proofErr w:type="spellStart"/>
-                            <w:r>
-                              <w:rPr>
-                                <w:i/>
-                              </w:rPr>
-                              <w:t>tcp:dpt:http</w:t>
-                            </w:r>
-                            <w:proofErr w:type="spellEnd"/>
                             <w:r>
                               <w:rPr>
                                 <w:i/>
@@ -727,21 +549,7 @@
                               <w:rPr>
                                 <w:i/>
                               </w:rPr>
-                              <w:t>REJECT    all     --   anywhere    anywhere          reject-with-</w:t>
-                            </w:r>
-                            <w:proofErr w:type="spellStart"/>
-                            <w:r>
-                              <w:rPr>
-                                <w:i/>
-                              </w:rPr>
-                              <w:t>icmp</w:t>
-                            </w:r>
-                            <w:proofErr w:type="spellEnd"/>
-                            <w:r>
-                              <w:rPr>
-                                <w:i/>
-                              </w:rPr>
-                              <w:t>-port-unreachable</w:t>
+                              <w:t>REJECT    all     --   anywhere    anywhere          reject-with-icmp-port-unreachable</w:t>
                             </w:r>
                           </w:p>
                           <w:p/>
@@ -1383,41 +1191,7 @@
                                   <w14:bevel/>
                                 </w14:textOutline>
                               </w:rPr>
-                              <w:t xml:space="preserve">target      </w:t>
-                            </w:r>
-                            <w:proofErr w:type="spellStart"/>
-                            <w:proofErr w:type="gramStart"/>
-                            <w:r>
-                              <w:rPr>
-                                <w14:textOutline w14:w="19050" w14:cap="rnd" w14:cmpd="sng" w14:algn="ctr">
-                                  <w14:noFill/>
-                                  <w14:prstDash w14:val="solid"/>
-                                  <w14:bevel/>
-                                </w14:textOutline>
-                              </w:rPr>
-                              <w:t>prot</w:t>
-                            </w:r>
-                            <w:proofErr w:type="spellEnd"/>
-                            <w:r>
-                              <w:rPr>
-                                <w14:textOutline w14:w="19050" w14:cap="rnd" w14:cmpd="sng" w14:algn="ctr">
-                                  <w14:noFill/>
-                                  <w14:prstDash w14:val="solid"/>
-                                  <w14:bevel/>
-                                </w14:textOutline>
-                              </w:rPr>
-                              <w:t xml:space="preserve">  opt</w:t>
-                            </w:r>
-                            <w:proofErr w:type="gramEnd"/>
-                            <w:r>
-                              <w:rPr>
-                                <w14:textOutline w14:w="19050" w14:cap="rnd" w14:cmpd="sng" w14:algn="ctr">
-                                  <w14:noFill/>
-                                  <w14:prstDash w14:val="solid"/>
-                                  <w14:bevel/>
-                                </w14:textOutline>
-                              </w:rPr>
-                              <w:t xml:space="preserve">  source              destination</w:t>
+                              <w:t>target      prot  opt  source              destination</w:t>
                             </w:r>
                           </w:p>
                           <w:p>
@@ -1436,35 +1210,7 @@
                               <w:rPr>
                                 <w:i/>
                               </w:rPr>
-                              <w:t xml:space="preserve">EPT    </w:t>
-                            </w:r>
-                            <w:proofErr w:type="spellStart"/>
-                            <w:r>
-                              <w:rPr>
-                                <w:i/>
-                              </w:rPr>
-                              <w:t>tcp</w:t>
-                            </w:r>
-                            <w:proofErr w:type="spellEnd"/>
-                            <w:r>
-                              <w:rPr>
-                                <w:i/>
-                              </w:rPr>
-                              <w:t xml:space="preserve">   --   w</w:t>
-                            </w:r>
-                            <w:proofErr w:type="gramStart"/>
-                            <w:r>
-                              <w:rPr>
-                                <w:i/>
-                              </w:rPr>
-                              <w:t>1.w</w:t>
-                            </w:r>
-                            <w:proofErr w:type="gramEnd"/>
-                            <w:r>
-                              <w:rPr>
-                                <w:i/>
-                              </w:rPr>
-                              <w:t>2.w3.w4     192.168.1.0/24  any</w:t>
+                              <w:t>EPT    tcp   --   w1.w2.w3.w4     192.168.1.0/24  any</w:t>
                             </w:r>
                           </w:p>
                           <w:p>
@@ -1483,35 +1229,7 @@
                               <w:rPr>
                                 <w:i/>
                               </w:rPr>
-                              <w:t xml:space="preserve">EPT    </w:t>
-                            </w:r>
-                            <w:proofErr w:type="spellStart"/>
-                            <w:r>
-                              <w:rPr>
-                                <w:i/>
-                              </w:rPr>
-                              <w:t>tcp</w:t>
-                            </w:r>
-                            <w:proofErr w:type="spellEnd"/>
-                            <w:r>
-                              <w:rPr>
-                                <w:i/>
-                              </w:rPr>
-                              <w:t xml:space="preserve">   --   e</w:t>
-                            </w:r>
-                            <w:proofErr w:type="gramStart"/>
-                            <w:r>
-                              <w:rPr>
-                                <w:i/>
-                              </w:rPr>
-                              <w:t>1.e</w:t>
-                            </w:r>
-                            <w:proofErr w:type="gramEnd"/>
-                            <w:r>
-                              <w:rPr>
-                                <w:i/>
-                              </w:rPr>
-                              <w:t>2.e3.e4         192.168.1.0/24  any</w:t>
+                              <w:t>EPT    tcp   --   e1.e2.e3.e4         192.168.1.0/24  any</w:t>
                             </w:r>
                           </w:p>
                           <w:p>
@@ -1524,35 +1242,7 @@
                               <w:rPr>
                                 <w:i/>
                               </w:rPr>
-                              <w:t>REJECT    all     --   anywhere            192.168.1.0/</w:t>
-                            </w:r>
-                            <w:proofErr w:type="gramStart"/>
-                            <w:r>
-                              <w:rPr>
-                                <w:i/>
-                              </w:rPr>
-                              <w:t>24  reject</w:t>
-                            </w:r>
-                            <w:proofErr w:type="gramEnd"/>
-                            <w:r>
-                              <w:rPr>
-                                <w:i/>
-                              </w:rPr>
-                              <w:t>-with-</w:t>
-                            </w:r>
-                            <w:proofErr w:type="spellStart"/>
-                            <w:r>
-                              <w:rPr>
-                                <w:i/>
-                              </w:rPr>
-                              <w:t>icmp</w:t>
-                            </w:r>
-                            <w:proofErr w:type="spellEnd"/>
-                            <w:r>
-                              <w:rPr>
-                                <w:i/>
-                              </w:rPr>
-                              <w:t>-port-unreachable</w:t>
+                              <w:t>REJECT    all     --   anywhere            192.168.1.0/24  reject-with-icmp-port-unreachable</w:t>
                             </w:r>
                           </w:p>
                           <w:p/>
@@ -2065,6 +1755,20 @@
         <w:t>Including additional code that detects stack frame corruption</w:t>
       </w:r>
     </w:p>
+    <w:p>
+      <w:pPr>
+        <w:pStyle w:val="ListParagraph"/>
+        <w:numPr>
+          <w:ilvl w:val="0"/>
+          <w:numId w:val="7"/>
+        </w:numPr>
+      </w:pPr>
+      <w:r>
+        <w:t>Using Defensive and Secure Programming techniques</w:t>
+      </w:r>
+      <w:bookmarkStart w:id="0" w:name="_GoBack"/>
+      <w:bookmarkEnd w:id="0"/>
+    </w:p>
     <w:p/>
     <w:p/>
     <w:p>
@@ -2085,8 +1789,6 @@
         </w:rPr>
         <w:t>essus Report</w:t>
       </w:r>
-      <w:bookmarkStart w:id="0" w:name="_GoBack"/>
-      <w:bookmarkEnd w:id="0"/>
     </w:p>
     <w:sectPr>
       <w:pgSz w:w="11900" w:h="16840"/>

</xml_diff>

<commit_message>
updated ST1 and SSIT assignments
</commit_message>
<xml_diff>
--- a/semester2/SSIT/SSIT_6689_assignment_2_u3149399.docx
+++ b/semester2/SSIT/SSIT_6689_assignment_2_u3149399.docx
@@ -318,7 +318,25 @@
       </w:pPr>
       <w:r>
         <w:lastRenderedPageBreak/>
-        <w:t>Block any other connection request from outside</w:t>
+        <w:t>Allow all outgoing connections</w:t>
+      </w:r>
+      <w:r>
+        <w:t xml:space="preserve"> from the organization’s network</w:t>
+      </w:r>
+      <w:r>
+        <w:t xml:space="preserve"> to the Internet</w:t>
+      </w:r>
+      <w:r>
+        <w:t xml:space="preserve"> (Assuming the global IP addresses of the organization is in the range </w:t>
+      </w:r>
+      <w:r>
+        <w:rPr>
+          <w:b/>
+        </w:rPr>
+        <w:t>x1.x2.0.0/24</w:t>
+      </w:r>
+      <w:r>
+        <w:t>, which includes IP addresses of the servers)</w:t>
       </w:r>
     </w:p>
     <w:p>
@@ -330,25 +348,30 @@
         </w:numPr>
       </w:pPr>
       <w:r>
-        <w:t xml:space="preserve">Allow access to all services </w:t>
-      </w:r>
-      <w:r>
-        <w:t xml:space="preserve">on </w:t>
-      </w:r>
-      <w:r>
-        <w:t>internet from the organization’s network</w:t>
-      </w:r>
-      <w:r>
-        <w:t xml:space="preserve"> (Assuming the global IP addresses of the organization is in the range </w:t>
-      </w:r>
-      <w:r>
-        <w:rPr>
-          <w:b/>
-        </w:rPr>
-        <w:t>x1.x2.0.0/24</w:t>
-      </w:r>
-      <w:r>
-        <w:t>, which includes IP addresses of the servers)</w:t>
+        <w:t xml:space="preserve">Allow </w:t>
+      </w:r>
+      <w:r>
+        <w:t>Incoming traffic to p</w:t>
+      </w:r>
+      <w:r>
+        <w:t>orts great than 1024</w:t>
+      </w:r>
+      <w:bookmarkStart w:id="0" w:name="_GoBack"/>
+      <w:bookmarkEnd w:id="0"/>
+      <w:r>
+        <w:t xml:space="preserve"> since they are responses from external websites, email servers etc.</w:t>
+      </w:r>
+    </w:p>
+    <w:p>
+      <w:pPr>
+        <w:pStyle w:val="ListParagraph"/>
+        <w:numPr>
+          <w:ilvl w:val="0"/>
+          <w:numId w:val="7"/>
+        </w:numPr>
+      </w:pPr>
+      <w:r>
+        <w:t>Block any other connection request from outside</w:t>
       </w:r>
     </w:p>
     <w:p>
@@ -360,16 +383,16 @@
         <mc:AlternateContent>
           <mc:Choice Requires="wps">
             <w:drawing>
-              <wp:anchor distT="0" distB="0" distL="114300" distR="114300" simplePos="0" relativeHeight="251659264" behindDoc="0" locked="0" layoutInCell="1" allowOverlap="1" wp14:anchorId="0CBE23A9" wp14:editId="758AD83E">
+              <wp:anchor distT="0" distB="0" distL="114300" distR="114300" simplePos="0" relativeHeight="251659264" behindDoc="0" locked="0" layoutInCell="1" allowOverlap="1" wp14:anchorId="0CBE23A9" wp14:editId="2E448E0A">
                 <wp:simplePos x="0" y="0"/>
                 <wp:positionH relativeFrom="column">
-                  <wp:posOffset>49530</wp:posOffset>
+                  <wp:posOffset>52705</wp:posOffset>
                 </wp:positionH>
                 <wp:positionV relativeFrom="paragraph">
-                  <wp:posOffset>239395</wp:posOffset>
+                  <wp:posOffset>233680</wp:posOffset>
                 </wp:positionV>
-                <wp:extent cx="5944870" cy="1990090"/>
-                <wp:effectExtent l="0" t="0" r="24130" b="16510"/>
+                <wp:extent cx="5944870" cy="2309495"/>
+                <wp:effectExtent l="0" t="0" r="24130" b="27305"/>
                 <wp:wrapSquare wrapText="bothSides"/>
                 <wp:docPr id="4" name="Text Box 4"/>
                 <wp:cNvGraphicFramePr/>
@@ -380,7 +403,7 @@
                       <wps:spPr>
                         <a:xfrm>
                           <a:off x="0" y="0"/>
-                          <a:ext cx="5944870" cy="1990090"/>
+                          <a:ext cx="5944870" cy="2309495"/>
                         </a:xfrm>
                         <a:prstGeom prst="rect">
                           <a:avLst/>
@@ -448,41 +471,7 @@
                                   <w14:bevel/>
                                 </w14:textOutline>
                               </w:rPr>
-                              <w:t xml:space="preserve">target      </w:t>
-                            </w:r>
-                            <w:proofErr w:type="spellStart"/>
-                            <w:proofErr w:type="gramStart"/>
-                            <w:r>
-                              <w:rPr>
-                                <w14:textOutline w14:w="19050" w14:cap="rnd" w14:cmpd="sng" w14:algn="ctr">
-                                  <w14:noFill/>
-                                  <w14:prstDash w14:val="solid"/>
-                                  <w14:bevel/>
-                                </w14:textOutline>
-                              </w:rPr>
-                              <w:t>prot</w:t>
-                            </w:r>
-                            <w:proofErr w:type="spellEnd"/>
-                            <w:r>
-                              <w:rPr>
-                                <w14:textOutline w14:w="19050" w14:cap="rnd" w14:cmpd="sng" w14:algn="ctr">
-                                  <w14:noFill/>
-                                  <w14:prstDash w14:val="solid"/>
-                                  <w14:bevel/>
-                                </w14:textOutline>
-                              </w:rPr>
-                              <w:t xml:space="preserve">  opt</w:t>
-                            </w:r>
-                            <w:proofErr w:type="gramEnd"/>
-                            <w:r>
-                              <w:rPr>
-                                <w14:textOutline w14:w="19050" w14:cap="rnd" w14:cmpd="sng" w14:algn="ctr">
-                                  <w14:noFill/>
-                                  <w14:prstDash w14:val="solid"/>
-                                  <w14:bevel/>
-                                </w14:textOutline>
-                              </w:rPr>
-                              <w:t xml:space="preserve">  source       destination</w:t>
+                              <w:t>target      prot  opt  source       destination</w:t>
                             </w:r>
                           </w:p>
                           <w:p>
@@ -501,44 +490,8 @@
                               <w:rPr>
                                 <w:i/>
                               </w:rPr>
-                              <w:t xml:space="preserve">EPT    </w:t>
+                              <w:t>EPT    tcp   --   anywhere    e1.e2.e3.e4   tcp:dpt:smtp</w:t>
                             </w:r>
-                            <w:proofErr w:type="spellStart"/>
-                            <w:r>
-                              <w:rPr>
-                                <w:i/>
-                              </w:rPr>
-                              <w:t>tcp</w:t>
-                            </w:r>
-                            <w:proofErr w:type="spellEnd"/>
-                            <w:r>
-                              <w:rPr>
-                                <w:i/>
-                              </w:rPr>
-                              <w:t xml:space="preserve">   --   anywhere    e</w:t>
-                            </w:r>
-                            <w:proofErr w:type="gramStart"/>
-                            <w:r>
-                              <w:rPr>
-                                <w:i/>
-                              </w:rPr>
-                              <w:t>1.e</w:t>
-                            </w:r>
-                            <w:proofErr w:type="gramEnd"/>
-                            <w:r>
-                              <w:rPr>
-                                <w:i/>
-                              </w:rPr>
-                              <w:t xml:space="preserve">2.e3.e4   </w:t>
-                            </w:r>
-                            <w:proofErr w:type="spellStart"/>
-                            <w:r>
-                              <w:rPr>
-                                <w:i/>
-                              </w:rPr>
-                              <w:t>tcp:dpt:smtp</w:t>
-                            </w:r>
-                            <w:proofErr w:type="spellEnd"/>
                             <w:r>
                               <w:rPr>
                                 <w:i/>
@@ -556,50 +509,14 @@
                               <w:rPr>
                                 <w:i/>
                               </w:rPr>
-                              <w:t xml:space="preserve">ACCEPT    </w:t>
-                            </w:r>
-                            <w:proofErr w:type="spellStart"/>
-                            <w:r>
-                              <w:rPr>
-                                <w:i/>
-                              </w:rPr>
-                              <w:t>tcp</w:t>
-                            </w:r>
-                            <w:proofErr w:type="spellEnd"/>
-                            <w:r>
-                              <w:rPr>
-                                <w:i/>
-                              </w:rPr>
-                              <w:t xml:space="preserve">   --   anywher</w:t>
+                              <w:t>ACCEPT    tcp   --   anywher</w:t>
                             </w:r>
                             <w:r>
                               <w:rPr>
                                 <w:i/>
                               </w:rPr>
-                              <w:t>e    e</w:t>
+                              <w:t>e    e1.e2.e3.e4   tcp:dpt:imap</w:t>
                             </w:r>
-                            <w:proofErr w:type="gramStart"/>
-                            <w:r>
-                              <w:rPr>
-                                <w:i/>
-                              </w:rPr>
-                              <w:t>1.e</w:t>
-                            </w:r>
-                            <w:proofErr w:type="gramEnd"/>
-                            <w:r>
-                              <w:rPr>
-                                <w:i/>
-                              </w:rPr>
-                              <w:t xml:space="preserve">2.e3.e4   </w:t>
-                            </w:r>
-                            <w:proofErr w:type="spellStart"/>
-                            <w:r>
-                              <w:rPr>
-                                <w:i/>
-                              </w:rPr>
-                              <w:t>tcp:dpt:imap</w:t>
-                            </w:r>
-                            <w:proofErr w:type="spellEnd"/>
                             <w:r>
                               <w:rPr>
                                 <w:i/>
@@ -617,44 +534,8 @@
                               <w:rPr>
                                 <w:i/>
                               </w:rPr>
-                              <w:t xml:space="preserve">ACCEPT    </w:t>
+                              <w:t>ACCEPT    tcp   --   anywhere    w1.w2.w3.w4   tcp:dpt:https</w:t>
                             </w:r>
-                            <w:proofErr w:type="spellStart"/>
-                            <w:r>
-                              <w:rPr>
-                                <w:i/>
-                              </w:rPr>
-                              <w:t>tcp</w:t>
-                            </w:r>
-                            <w:proofErr w:type="spellEnd"/>
-                            <w:r>
-                              <w:rPr>
-                                <w:i/>
-                              </w:rPr>
-                              <w:t xml:space="preserve">   --   anywhere    w</w:t>
-                            </w:r>
-                            <w:proofErr w:type="gramStart"/>
-                            <w:r>
-                              <w:rPr>
-                                <w:i/>
-                              </w:rPr>
-                              <w:t>1.w</w:t>
-                            </w:r>
-                            <w:proofErr w:type="gramEnd"/>
-                            <w:r>
-                              <w:rPr>
-                                <w:i/>
-                              </w:rPr>
-                              <w:t xml:space="preserve">2.w3.w4   </w:t>
-                            </w:r>
-                            <w:proofErr w:type="spellStart"/>
-                            <w:r>
-                              <w:rPr>
-                                <w:i/>
-                              </w:rPr>
-                              <w:t>tcp:dpt:https</w:t>
-                            </w:r>
-                            <w:proofErr w:type="spellEnd"/>
                             <w:r>
                               <w:rPr>
                                 <w:i/>
@@ -672,44 +553,8 @@
                               <w:rPr>
                                 <w:i/>
                               </w:rPr>
-                              <w:t xml:space="preserve">ACCEPT    </w:t>
+                              <w:t>ACCEPT    tcp   --   anywhere    w1.w2.w3.w4   tcp:dpt:http</w:t>
                             </w:r>
-                            <w:proofErr w:type="spellStart"/>
-                            <w:r>
-                              <w:rPr>
-                                <w:i/>
-                              </w:rPr>
-                              <w:t>tcp</w:t>
-                            </w:r>
-                            <w:proofErr w:type="spellEnd"/>
-                            <w:r>
-                              <w:rPr>
-                                <w:i/>
-                              </w:rPr>
-                              <w:t xml:space="preserve">   --   anywhere    w</w:t>
-                            </w:r>
-                            <w:proofErr w:type="gramStart"/>
-                            <w:r>
-                              <w:rPr>
-                                <w:i/>
-                              </w:rPr>
-                              <w:t>1.w</w:t>
-                            </w:r>
-                            <w:proofErr w:type="gramEnd"/>
-                            <w:r>
-                              <w:rPr>
-                                <w:i/>
-                              </w:rPr>
-                              <w:t xml:space="preserve">2.w3.w4   </w:t>
-                            </w:r>
-                            <w:proofErr w:type="spellStart"/>
-                            <w:r>
-                              <w:rPr>
-                                <w:i/>
-                              </w:rPr>
-                              <w:t>tcp:dpt:http</w:t>
-                            </w:r>
-                            <w:proofErr w:type="spellEnd"/>
                             <w:r>
                               <w:rPr>
                                 <w:i/>
@@ -727,21 +572,27 @@
                               <w:rPr>
                                 <w:i/>
                               </w:rPr>
-                              <w:t>REJECT    all     --   anywhere    anywhere          reject-with-</w:t>
+                              <w:t>ACCEPT    tcp  --    anywhere    x1.x2.0.0/24     tcp &gt; 1024</w:t>
                             </w:r>
-                            <w:proofErr w:type="spellStart"/>
                             <w:r>
                               <w:rPr>
                                 <w:i/>
                               </w:rPr>
-                              <w:t>icmp</w:t>
+                              <w:tab/>
+                              <w:t>state RELATED, ESTABLISHED</w:t>
                             </w:r>
-                            <w:proofErr w:type="spellEnd"/>
+                          </w:p>
+                          <w:p>
+                            <w:pPr>
+                              <w:rPr>
+                                <w:i/>
+                              </w:rPr>
+                            </w:pPr>
                             <w:r>
                               <w:rPr>
                                 <w:i/>
                               </w:rPr>
-                              <w:t>-port-unreachable</w:t>
+                              <w:t>REJECT    all     --   anywhere    anywhere          reject-with-icmp-port-unreachable</w:t>
                             </w:r>
                           </w:p>
                           <w:p/>
@@ -814,7 +665,7 @@
                 <v:stroke joinstyle="miter"/>
                 <v:path gradientshapeok="t" o:connecttype="rect"/>
               </v:shapetype>
-              <v:shape id="Text Box 4" o:spid="_x0000_s1026" type="#_x0000_t202" style="position:absolute;margin-left:3.9pt;margin-top:18.85pt;width:468.1pt;height:156.7pt;z-index:251659264;visibility:visible;mso-wrap-style:square;mso-width-percent:0;mso-height-percent:0;mso-wrap-distance-left:9pt;mso-wrap-distance-top:0;mso-wrap-distance-right:9pt;mso-wrap-distance-bottom:0;mso-position-horizontal:absolute;mso-position-horizontal-relative:text;mso-position-vertical:absolute;mso-position-vertical-relative:text;mso-width-percent:0;mso-height-percent:0;mso-width-relative:margin;mso-height-relative:margin;v-text-anchor:top" o:gfxdata="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" filled="f" strokecolor="#5b9bd5 [3204]">
+              <v:shape id="Text Box 4" o:spid="_x0000_s1026" type="#_x0000_t202" style="position:absolute;margin-left:4.15pt;margin-top:18.4pt;width:468.1pt;height:181.85pt;z-index:251659264;visibility:visible;mso-wrap-style:square;mso-width-percent:0;mso-height-percent:0;mso-wrap-distance-left:9pt;mso-wrap-distance-top:0;mso-wrap-distance-right:9pt;mso-wrap-distance-bottom:0;mso-position-horizontal:absolute;mso-position-horizontal-relative:text;mso-position-vertical:absolute;mso-position-vertical-relative:text;mso-width-percent:0;mso-height-percent:0;mso-width-relative:margin;mso-height-relative:margin;v-text-anchor:top" o:gfxdata="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" filled="f" strokecolor="#5b9bd5 [3204]">
                 <v:textbox>
                   <w:txbxContent>
                     <w:p>
@@ -827,6 +678,7 @@
                           </w14:textOutline>
                         </w:rPr>
                       </w:pPr>
+                      <w:bookmarkStart w:id="1" w:name="_GoBack"/>
                       <w:r>
                         <w:rPr>
                           <w14:textOutline w14:w="19050" w14:cap="rnd" w14:cmpd="sng" w14:algn="ctr">
@@ -1135,6 +987,67 @@
                         <w:rPr>
                           <w:i/>
                         </w:rPr>
+                        <w:t xml:space="preserve">ACCEPT    </w:t>
+                      </w:r>
+                      <w:proofErr w:type="spellStart"/>
+                      <w:proofErr w:type="gramStart"/>
+                      <w:r>
+                        <w:rPr>
+                          <w:i/>
+                        </w:rPr>
+                        <w:t>tcp</w:t>
+                      </w:r>
+                      <w:proofErr w:type="spellEnd"/>
+                      <w:r>
+                        <w:rPr>
+                          <w:i/>
+                        </w:rPr>
+                        <w:t xml:space="preserve">  --</w:t>
+                      </w:r>
+                      <w:proofErr w:type="gramEnd"/>
+                      <w:r>
+                        <w:rPr>
+                          <w:i/>
+                        </w:rPr>
+                        <w:t xml:space="preserve">    anywhere    x1.x2.0.0/24     </w:t>
+                      </w:r>
+                      <w:proofErr w:type="spellStart"/>
+                      <w:r>
+                        <w:rPr>
+                          <w:i/>
+                        </w:rPr>
+                        <w:t>tcp</w:t>
+                      </w:r>
+                      <w:proofErr w:type="spellEnd"/>
+                      <w:r>
+                        <w:rPr>
+                          <w:i/>
+                        </w:rPr>
+                        <w:t xml:space="preserve"> &gt; 1024</w:t>
+                      </w:r>
+                      <w:r>
+                        <w:rPr>
+                          <w:i/>
+                        </w:rPr>
+                        <w:tab/>
+                      </w:r>
+                      <w:r>
+                        <w:rPr>
+                          <w:i/>
+                        </w:rPr>
+                        <w:t>state RELATED, ESTABLISHED</w:t>
+                      </w:r>
+                    </w:p>
+                    <w:p>
+                      <w:pPr>
+                        <w:rPr>
+                          <w:i/>
+                        </w:rPr>
+                      </w:pPr>
+                      <w:r>
+                        <w:rPr>
+                          <w:i/>
+                        </w:rPr>
                         <w:t>REJECT    all     --   anywhere    anywhere          reject-with-</w:t>
                       </w:r>
                       <w:proofErr w:type="spellStart"/>
@@ -1196,6 +1109,7 @@
                         </w:rPr>
                       </w:pPr>
                     </w:p>
+                    <w:bookmarkEnd w:id="1"/>
                   </w:txbxContent>
                 </v:textbox>
                 <w10:wrap type="square"/>
@@ -1252,7 +1166,7 @@
         </w:numPr>
       </w:pPr>
       <w:r>
-        <w:t>Block all connection request from internet to internal network</w:t>
+        <w:t>Allow access from internal network to all internet services</w:t>
       </w:r>
     </w:p>
     <w:p>
@@ -1264,7 +1178,28 @@
         </w:numPr>
       </w:pPr>
       <w:r>
-        <w:t>Allow access from internal network to all internet services</w:t>
+        <w:t xml:space="preserve">Allow </w:t>
+      </w:r>
+      <w:r>
+        <w:t>Incoming traffic to p</w:t>
+      </w:r>
+      <w:r>
+        <w:t>orts great than 1024</w:t>
+      </w:r>
+      <w:r>
+        <w:t xml:space="preserve"> since they are responses from external websites, email servers etc.</w:t>
+      </w:r>
+    </w:p>
+    <w:p>
+      <w:pPr>
+        <w:pStyle w:val="ListParagraph"/>
+        <w:numPr>
+          <w:ilvl w:val="0"/>
+          <w:numId w:val="7"/>
+        </w:numPr>
+      </w:pPr>
+      <w:r>
+        <w:t>Block all connection request from internet to internal network</w:t>
       </w:r>
     </w:p>
     <w:p/>
@@ -1365,41 +1300,7 @@
                                   <w14:bevel/>
                                 </w14:textOutline>
                               </w:rPr>
-                              <w:t xml:space="preserve">target      </w:t>
-                            </w:r>
-                            <w:proofErr w:type="spellStart"/>
-                            <w:proofErr w:type="gramStart"/>
-                            <w:r>
-                              <w:rPr>
-                                <w14:textOutline w14:w="19050" w14:cap="rnd" w14:cmpd="sng" w14:algn="ctr">
-                                  <w14:noFill/>
-                                  <w14:prstDash w14:val="solid"/>
-                                  <w14:bevel/>
-                                </w14:textOutline>
-                              </w:rPr>
-                              <w:t>prot</w:t>
-                            </w:r>
-                            <w:proofErr w:type="spellEnd"/>
-                            <w:r>
-                              <w:rPr>
-                                <w14:textOutline w14:w="19050" w14:cap="rnd" w14:cmpd="sng" w14:algn="ctr">
-                                  <w14:noFill/>
-                                  <w14:prstDash w14:val="solid"/>
-                                  <w14:bevel/>
-                                </w14:textOutline>
-                              </w:rPr>
-                              <w:t xml:space="preserve">  opt</w:t>
-                            </w:r>
-                            <w:proofErr w:type="gramEnd"/>
-                            <w:r>
-                              <w:rPr>
-                                <w14:textOutline w14:w="19050" w14:cap="rnd" w14:cmpd="sng" w14:algn="ctr">
-                                  <w14:noFill/>
-                                  <w14:prstDash w14:val="solid"/>
-                                  <w14:bevel/>
-                                </w14:textOutline>
-                              </w:rPr>
-                              <w:t xml:space="preserve">  source              destination</w:t>
+                              <w:t>target      prot  opt  source              destination</w:t>
                             </w:r>
                           </w:p>
                           <w:p>
@@ -1418,35 +1319,7 @@
                               <w:rPr>
                                 <w:i/>
                               </w:rPr>
-                              <w:t xml:space="preserve">EPT    </w:t>
-                            </w:r>
-                            <w:proofErr w:type="spellStart"/>
-                            <w:r>
-                              <w:rPr>
-                                <w:i/>
-                              </w:rPr>
-                              <w:t>tcp</w:t>
-                            </w:r>
-                            <w:proofErr w:type="spellEnd"/>
-                            <w:r>
-                              <w:rPr>
-                                <w:i/>
-                              </w:rPr>
-                              <w:t xml:space="preserve">   --   w</w:t>
-                            </w:r>
-                            <w:proofErr w:type="gramStart"/>
-                            <w:r>
-                              <w:rPr>
-                                <w:i/>
-                              </w:rPr>
-                              <w:t>1.w</w:t>
-                            </w:r>
-                            <w:proofErr w:type="gramEnd"/>
-                            <w:r>
-                              <w:rPr>
-                                <w:i/>
-                              </w:rPr>
-                              <w:t>2.w3.w4     192.168.1.0/24  any</w:t>
+                              <w:t>EPT    tcp   --   w1.w2.w3.w4     192.168.1.0/24  any</w:t>
                             </w:r>
                           </w:p>
                           <w:p>
@@ -1465,76 +1338,163 @@
                               <w:rPr>
                                 <w:i/>
                               </w:rPr>
-                              <w:t xml:space="preserve">EPT    </w:t>
-                            </w:r>
-                            <w:proofErr w:type="spellStart"/>
-                            <w:r>
-                              <w:rPr>
-                                <w:i/>
-                              </w:rPr>
-                              <w:t>tcp</w:t>
-                            </w:r>
-                            <w:proofErr w:type="spellEnd"/>
-                            <w:r>
-                              <w:rPr>
-                                <w:i/>
-                              </w:rPr>
-                              <w:t xml:space="preserve">   --   e</w:t>
-                            </w:r>
-                            <w:proofErr w:type="gramStart"/>
-                            <w:r>
-                              <w:rPr>
-                                <w:i/>
-                              </w:rPr>
-                              <w:t>1.e</w:t>
-                            </w:r>
-                            <w:proofErr w:type="gramEnd"/>
-                            <w:r>
-                              <w:rPr>
-                                <w:i/>
-                              </w:rPr>
-                              <w:t>2.e3.e4         192.168.1.0/24  any</w:t>
+                              <w:t>EPT    tcp   --   e1.e2.e3.e4         192.168.1.0/24  any</w:t>
                             </w:r>
                           </w:p>
                           <w:p>
                             <w:pPr>
                               <w:rPr>
-                                <w:i/>
+                                <w:rFonts w:ascii="Times New Roman" w:eastAsia="Times New Roman" w:hAnsi="Times New Roman" w:cs="Times New Roman"/>
+                                <w:sz w:val="21"/>
+                                <w:szCs w:val="21"/>
+                                <w:lang w:eastAsia="en-AU"/>
                               </w:rPr>
                             </w:pPr>
                             <w:r>
                               <w:rPr>
-                                <w:i/>
-                              </w:rPr>
-                              <w:t>REJECT    all     --   anywhere            192.168.1.0/</w:t>
+                                <w:rFonts w:ascii="Arial" w:eastAsia="Times New Roman" w:hAnsi="Arial" w:cs="Arial"/>
+                                <w:i/>
+                                <w:iCs/>
+                                <w:color w:val="000000"/>
+                                <w:sz w:val="21"/>
+                                <w:szCs w:val="21"/>
+                                <w:lang w:eastAsia="en-AU"/>
+                              </w:rPr>
+                              <w:t>ACCEPT</w:t>
                             </w:r>
-                            <w:proofErr w:type="gramStart"/>
                             <w:r>
                               <w:rPr>
-                                <w:i/>
-                              </w:rPr>
-                              <w:t>24  reject</w:t>
+                                <w:rFonts w:ascii="Arial" w:eastAsia="Times New Roman" w:hAnsi="Arial" w:cs="Arial"/>
+                                <w:i/>
+                                <w:iCs/>
+                                <w:color w:val="000000"/>
+                                <w:sz w:val="21"/>
+                                <w:szCs w:val="21"/>
+                                <w:lang w:eastAsia="en-AU"/>
+                              </w:rPr>
+                              <w:t xml:space="preserve">  </w:t>
                             </w:r>
-                            <w:proofErr w:type="gramEnd"/>
                             <w:r>
                               <w:rPr>
-                                <w:i/>
-                              </w:rPr>
-                              <w:t>-with-</w:t>
+                                <w:rFonts w:ascii="Arial" w:eastAsia="Times New Roman" w:hAnsi="Arial" w:cs="Arial"/>
+                                <w:i/>
+                                <w:iCs/>
+                                <w:color w:val="000000"/>
+                                <w:sz w:val="21"/>
+                                <w:szCs w:val="21"/>
+                                <w:lang w:eastAsia="en-AU"/>
+                              </w:rPr>
+                              <w:t>tcp  --</w:t>
                             </w:r>
-                            <w:proofErr w:type="spellStart"/>
                             <w:r>
                               <w:rPr>
-                                <w:i/>
-                              </w:rPr>
-                              <w:t>icmp</w:t>
+                                <w:rFonts w:ascii="Arial" w:eastAsia="Times New Roman" w:hAnsi="Arial" w:cs="Arial"/>
+                                <w:i/>
+                                <w:iCs/>
+                                <w:color w:val="000000"/>
+                                <w:sz w:val="21"/>
+                                <w:szCs w:val="21"/>
+                                <w:lang w:eastAsia="en-AU"/>
+                              </w:rPr>
+                              <w:t xml:space="preserve">    </w:t>
                             </w:r>
-                            <w:proofErr w:type="spellEnd"/>
                             <w:r>
                               <w:rPr>
-                                <w:i/>
-                              </w:rPr>
-                              <w:t>-port-unreachable</w:t>
+                                <w:rFonts w:ascii="Arial" w:eastAsia="Times New Roman" w:hAnsi="Arial" w:cs="Arial"/>
+                                <w:i/>
+                                <w:iCs/>
+                                <w:color w:val="000000"/>
+                                <w:sz w:val="21"/>
+                                <w:szCs w:val="21"/>
+                                <w:lang w:eastAsia="en-AU"/>
+                              </w:rPr>
+                              <w:t>anywhere</w:t>
+                            </w:r>
+                            <w:r>
+                              <w:rPr>
+                                <w:rFonts w:ascii="Arial" w:eastAsia="Times New Roman" w:hAnsi="Arial" w:cs="Arial"/>
+                                <w:i/>
+                                <w:iCs/>
+                                <w:color w:val="000000"/>
+                                <w:sz w:val="21"/>
+                                <w:szCs w:val="21"/>
+                                <w:lang w:eastAsia="en-AU"/>
+                              </w:rPr>
+                              <w:tab/>
+                            </w:r>
+                            <w:r>
+                              <w:rPr>
+                                <w:rFonts w:ascii="Arial" w:eastAsia="Times New Roman" w:hAnsi="Arial" w:cs="Arial"/>
+                                <w:i/>
+                                <w:iCs/>
+                                <w:color w:val="000000"/>
+                                <w:sz w:val="21"/>
+                                <w:szCs w:val="21"/>
+                                <w:lang w:eastAsia="en-AU"/>
+                              </w:rPr>
+                              <w:t xml:space="preserve">      </w:t>
+                            </w:r>
+                            <w:r>
+                              <w:rPr>
+                                <w:rFonts w:ascii="Arial" w:eastAsia="Times New Roman" w:hAnsi="Arial" w:cs="Arial"/>
+                                <w:i/>
+                                <w:iCs/>
+                                <w:color w:val="000000"/>
+                                <w:sz w:val="21"/>
+                                <w:szCs w:val="21"/>
+                                <w:lang w:eastAsia="en-AU"/>
+                              </w:rPr>
+                              <w:t xml:space="preserve"> </w:t>
+                            </w:r>
+                            <w:r>
+                              <w:rPr>
+                                <w:i/>
+                              </w:rPr>
+                              <w:t xml:space="preserve">192.168.1.0/24  </w:t>
+                            </w:r>
+                            <w:r>
+                              <w:rPr>
+                                <w:rFonts w:ascii="Arial" w:eastAsia="Times New Roman" w:hAnsi="Arial" w:cs="Arial"/>
+                                <w:i/>
+                                <w:iCs/>
+                                <w:color w:val="000000"/>
+                                <w:sz w:val="21"/>
+                                <w:szCs w:val="21"/>
+                                <w:lang w:eastAsia="en-AU"/>
+                              </w:rPr>
+                              <w:t> tcp&gt;1024</w:t>
+                            </w:r>
+                            <w:r>
+                              <w:rPr>
+                                <w:rFonts w:ascii="Arial" w:eastAsia="Times New Roman" w:hAnsi="Arial" w:cs="Arial"/>
+                                <w:i/>
+                                <w:iCs/>
+                                <w:color w:val="000000"/>
+                                <w:sz w:val="21"/>
+                                <w:szCs w:val="21"/>
+                                <w:lang w:eastAsia="en-AU"/>
+                              </w:rPr>
+                              <w:t xml:space="preserve">  state RELATED, ESTABLISHED</w:t>
+                            </w:r>
+                          </w:p>
+                          <w:p>
+                            <w:pPr>
+                              <w:rPr>
+                                <w:i/>
+                              </w:rPr>
+                            </w:pPr>
+                          </w:p>
+                          <w:p>
+                            <w:pPr>
+                              <w:rPr>
+                                <w:i/>
+                              </w:rPr>
+                            </w:pPr>
+                            <w:r>
+                              <w:rPr>
+                                <w:i/>
+                              </w:rPr>
+                              <w:t>REJECT    all     --   anywhere            192.168.1.0/24  reject-with-icmp-port-unreachable</w:t>
                             </w:r>
                           </w:p>
                           <w:p/>
@@ -1603,7 +1563,11 @@
           </mc:Choice>
           <mc:Fallback>
             <w:pict>
-              <v:shape w14:anchorId="17A76267" id="Text Box 5" o:spid="_x0000_s1027" type="#_x0000_t202" style="position:absolute;margin-left:0;margin-top:0;width:468.1pt;height:156.7pt;z-index:251661312;visibility:visible;mso-wrap-style:square;mso-width-percent:0;mso-height-percent:0;mso-wrap-distance-left:9pt;mso-wrap-distance-top:0;mso-wrap-distance-right:9pt;mso-wrap-distance-bottom:0;mso-position-horizontal:absolute;mso-position-horizontal-relative:text;mso-position-vertical:absolute;mso-position-vertical-relative:text;mso-width-percent:0;mso-height-percent:0;mso-width-relative:margin;mso-height-relative:margin;v-text-anchor:top" o:gfxdata="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" filled="f" strokecolor="#5b9bd5 [3204]">
+              <v:shapetype w14:anchorId="17A76267" id="_x0000_t202" coordsize="21600,21600" o:spt="202" path="m0,0l0,21600,21600,21600,21600,0xe">
+                <v:stroke joinstyle="miter"/>
+                <v:path gradientshapeok="t" o:connecttype="rect"/>
+              </v:shapetype>
+              <v:shape id="Text Box 5" o:spid="_x0000_s1027" type="#_x0000_t202" style="position:absolute;margin-left:0;margin-top:0;width:468.1pt;height:156.7pt;z-index:251661312;visibility:visible;mso-wrap-style:square;mso-width-percent:0;mso-height-percent:0;mso-wrap-distance-left:9pt;mso-wrap-distance-top:0;mso-wrap-distance-right:9pt;mso-wrap-distance-bottom:0;mso-position-horizontal:absolute;mso-position-horizontal-relative:text;mso-position-vertical:absolute;mso-position-vertical-relative:text;mso-width-percent:0;mso-height-percent:0;mso-width-relative:margin;mso-height-relative:margin;v-text-anchor:top" o:gfxdata="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" filled="f" strokecolor="#5b9bd5 [3204]">
                 <v:textbox>
                   <w:txbxContent>
                     <w:p>
@@ -1645,41 +1609,7 @@
                             <w14:bevel/>
                           </w14:textOutline>
                         </w:rPr>
-                        <w:t xml:space="preserve">target      </w:t>
-                      </w:r>
-                      <w:proofErr w:type="spellStart"/>
-                      <w:proofErr w:type="gramStart"/>
-                      <w:r>
-                        <w:rPr>
-                          <w14:textOutline w14:w="19050" w14:cap="rnd" w14:cmpd="sng" w14:algn="ctr">
-                            <w14:noFill/>
-                            <w14:prstDash w14:val="solid"/>
-                            <w14:bevel/>
-                          </w14:textOutline>
-                        </w:rPr>
-                        <w:t>prot</w:t>
-                      </w:r>
-                      <w:proofErr w:type="spellEnd"/>
-                      <w:r>
-                        <w:rPr>
-                          <w14:textOutline w14:w="19050" w14:cap="rnd" w14:cmpd="sng" w14:algn="ctr">
-                            <w14:noFill/>
-                            <w14:prstDash w14:val="solid"/>
-                            <w14:bevel/>
-                          </w14:textOutline>
-                        </w:rPr>
-                        <w:t xml:space="preserve">  opt</w:t>
-                      </w:r>
-                      <w:proofErr w:type="gramEnd"/>
-                      <w:r>
-                        <w:rPr>
-                          <w14:textOutline w14:w="19050" w14:cap="rnd" w14:cmpd="sng" w14:algn="ctr">
-                            <w14:noFill/>
-                            <w14:prstDash w14:val="solid"/>
-                            <w14:bevel/>
-                          </w14:textOutline>
-                        </w:rPr>
-                        <w:t xml:space="preserve">  source              destination</w:t>
+                        <w:t>target      prot  opt  source              destination</w:t>
                       </w:r>
                     </w:p>
                     <w:p>
@@ -1698,35 +1628,7 @@
                         <w:rPr>
                           <w:i/>
                         </w:rPr>
-                        <w:t xml:space="preserve">EPT    </w:t>
-                      </w:r>
-                      <w:proofErr w:type="spellStart"/>
-                      <w:r>
-                        <w:rPr>
-                          <w:i/>
-                        </w:rPr>
-                        <w:t>tcp</w:t>
-                      </w:r>
-                      <w:proofErr w:type="spellEnd"/>
-                      <w:r>
-                        <w:rPr>
-                          <w:i/>
-                        </w:rPr>
-                        <w:t xml:space="preserve">   --   w</w:t>
-                      </w:r>
-                      <w:proofErr w:type="gramStart"/>
-                      <w:r>
-                        <w:rPr>
-                          <w:i/>
-                        </w:rPr>
-                        <w:t>1.w</w:t>
-                      </w:r>
-                      <w:proofErr w:type="gramEnd"/>
-                      <w:r>
-                        <w:rPr>
-                          <w:i/>
-                        </w:rPr>
-                        <w:t>2.w3.w4     192.168.1.0/24  any</w:t>
+                        <w:t>EPT    tcp   --   w1.w2.w3.w4     192.168.1.0/24  any</w:t>
                       </w:r>
                     </w:p>
                     <w:p>
@@ -1745,76 +1647,163 @@
                         <w:rPr>
                           <w:i/>
                         </w:rPr>
-                        <w:t xml:space="preserve">EPT    </w:t>
-                      </w:r>
-                      <w:proofErr w:type="spellStart"/>
-                      <w:r>
-                        <w:rPr>
-                          <w:i/>
-                        </w:rPr>
-                        <w:t>tcp</w:t>
-                      </w:r>
-                      <w:proofErr w:type="spellEnd"/>
-                      <w:r>
-                        <w:rPr>
-                          <w:i/>
-                        </w:rPr>
-                        <w:t xml:space="preserve">   --   e</w:t>
-                      </w:r>
-                      <w:proofErr w:type="gramStart"/>
-                      <w:r>
-                        <w:rPr>
-                          <w:i/>
-                        </w:rPr>
-                        <w:t>1.e</w:t>
-                      </w:r>
-                      <w:proofErr w:type="gramEnd"/>
-                      <w:r>
-                        <w:rPr>
-                          <w:i/>
-                        </w:rPr>
-                        <w:t>2.e3.e4         192.168.1.0/24  any</w:t>
+                        <w:t>EPT    tcp   --   e1.e2.e3.e4         192.168.1.0/24  any</w:t>
                       </w:r>
                     </w:p>
                     <w:p>
                       <w:pPr>
                         <w:rPr>
-                          <w:i/>
+                          <w:rFonts w:ascii="Times New Roman" w:eastAsia="Times New Roman" w:hAnsi="Times New Roman" w:cs="Times New Roman"/>
+                          <w:sz w:val="21"/>
+                          <w:szCs w:val="21"/>
+                          <w:lang w:eastAsia="en-AU"/>
                         </w:rPr>
                       </w:pPr>
                       <w:r>
                         <w:rPr>
-                          <w:i/>
-                        </w:rPr>
-                        <w:t>REJECT    all     --   anywhere            192.168.1.0/</w:t>
-                      </w:r>
-                      <w:proofErr w:type="gramStart"/>
-                      <w:r>
-                        <w:rPr>
-                          <w:i/>
-                        </w:rPr>
-                        <w:t>24  reject</w:t>
-                      </w:r>
-                      <w:proofErr w:type="gramEnd"/>
-                      <w:r>
-                        <w:rPr>
-                          <w:i/>
-                        </w:rPr>
-                        <w:t>-with-</w:t>
-                      </w:r>
-                      <w:proofErr w:type="spellStart"/>
-                      <w:r>
-                        <w:rPr>
-                          <w:i/>
-                        </w:rPr>
-                        <w:t>icmp</w:t>
-                      </w:r>
-                      <w:proofErr w:type="spellEnd"/>
-                      <w:r>
-                        <w:rPr>
-                          <w:i/>
-                        </w:rPr>
-                        <w:t>-port-unreachable</w:t>
+                          <w:rFonts w:ascii="Arial" w:eastAsia="Times New Roman" w:hAnsi="Arial" w:cs="Arial"/>
+                          <w:i/>
+                          <w:iCs/>
+                          <w:color w:val="000000"/>
+                          <w:sz w:val="21"/>
+                          <w:szCs w:val="21"/>
+                          <w:lang w:eastAsia="en-AU"/>
+                        </w:rPr>
+                        <w:t>ACCEPT</w:t>
+                      </w:r>
+                      <w:r>
+                        <w:rPr>
+                          <w:rFonts w:ascii="Arial" w:eastAsia="Times New Roman" w:hAnsi="Arial" w:cs="Arial"/>
+                          <w:i/>
+                          <w:iCs/>
+                          <w:color w:val="000000"/>
+                          <w:sz w:val="21"/>
+                          <w:szCs w:val="21"/>
+                          <w:lang w:eastAsia="en-AU"/>
+                        </w:rPr>
+                        <w:t xml:space="preserve">  </w:t>
+                      </w:r>
+                      <w:r>
+                        <w:rPr>
+                          <w:rFonts w:ascii="Arial" w:eastAsia="Times New Roman" w:hAnsi="Arial" w:cs="Arial"/>
+                          <w:i/>
+                          <w:iCs/>
+                          <w:color w:val="000000"/>
+                          <w:sz w:val="21"/>
+                          <w:szCs w:val="21"/>
+                          <w:lang w:eastAsia="en-AU"/>
+                        </w:rPr>
+                        <w:t>tcp  --</w:t>
+                      </w:r>
+                      <w:r>
+                        <w:rPr>
+                          <w:rFonts w:ascii="Arial" w:eastAsia="Times New Roman" w:hAnsi="Arial" w:cs="Arial"/>
+                          <w:i/>
+                          <w:iCs/>
+                          <w:color w:val="000000"/>
+                          <w:sz w:val="21"/>
+                          <w:szCs w:val="21"/>
+                          <w:lang w:eastAsia="en-AU"/>
+                        </w:rPr>
+                        <w:t xml:space="preserve">    </w:t>
+                      </w:r>
+                      <w:r>
+                        <w:rPr>
+                          <w:rFonts w:ascii="Arial" w:eastAsia="Times New Roman" w:hAnsi="Arial" w:cs="Arial"/>
+                          <w:i/>
+                          <w:iCs/>
+                          <w:color w:val="000000"/>
+                          <w:sz w:val="21"/>
+                          <w:szCs w:val="21"/>
+                          <w:lang w:eastAsia="en-AU"/>
+                        </w:rPr>
+                        <w:t>anywhere</w:t>
+                      </w:r>
+                      <w:r>
+                        <w:rPr>
+                          <w:rFonts w:ascii="Arial" w:eastAsia="Times New Roman" w:hAnsi="Arial" w:cs="Arial"/>
+                          <w:i/>
+                          <w:iCs/>
+                          <w:color w:val="000000"/>
+                          <w:sz w:val="21"/>
+                          <w:szCs w:val="21"/>
+                          <w:lang w:eastAsia="en-AU"/>
+                        </w:rPr>
+                        <w:tab/>
+                      </w:r>
+                      <w:r>
+                        <w:rPr>
+                          <w:rFonts w:ascii="Arial" w:eastAsia="Times New Roman" w:hAnsi="Arial" w:cs="Arial"/>
+                          <w:i/>
+                          <w:iCs/>
+                          <w:color w:val="000000"/>
+                          <w:sz w:val="21"/>
+                          <w:szCs w:val="21"/>
+                          <w:lang w:eastAsia="en-AU"/>
+                        </w:rPr>
+                        <w:t xml:space="preserve">      </w:t>
+                      </w:r>
+                      <w:r>
+                        <w:rPr>
+                          <w:rFonts w:ascii="Arial" w:eastAsia="Times New Roman" w:hAnsi="Arial" w:cs="Arial"/>
+                          <w:i/>
+                          <w:iCs/>
+                          <w:color w:val="000000"/>
+                          <w:sz w:val="21"/>
+                          <w:szCs w:val="21"/>
+                          <w:lang w:eastAsia="en-AU"/>
+                        </w:rPr>
+                        <w:t xml:space="preserve"> </w:t>
+                      </w:r>
+                      <w:r>
+                        <w:rPr>
+                          <w:i/>
+                        </w:rPr>
+                        <w:t xml:space="preserve">192.168.1.0/24  </w:t>
+                      </w:r>
+                      <w:r>
+                        <w:rPr>
+                          <w:rFonts w:ascii="Arial" w:eastAsia="Times New Roman" w:hAnsi="Arial" w:cs="Arial"/>
+                          <w:i/>
+                          <w:iCs/>
+                          <w:color w:val="000000"/>
+                          <w:sz w:val="21"/>
+                          <w:szCs w:val="21"/>
+                          <w:lang w:eastAsia="en-AU"/>
+                        </w:rPr>
+                        <w:t> tcp&gt;1024</w:t>
+                      </w:r>
+                      <w:r>
+                        <w:rPr>
+                          <w:rFonts w:ascii="Arial" w:eastAsia="Times New Roman" w:hAnsi="Arial" w:cs="Arial"/>
+                          <w:i/>
+                          <w:iCs/>
+                          <w:color w:val="000000"/>
+                          <w:sz w:val="21"/>
+                          <w:szCs w:val="21"/>
+                          <w:lang w:eastAsia="en-AU"/>
+                        </w:rPr>
+                        <w:t xml:space="preserve">  state RELATED, ESTABLISHED</w:t>
+                      </w:r>
+                    </w:p>
+                    <w:p>
+                      <w:pPr>
+                        <w:rPr>
+                          <w:i/>
+                        </w:rPr>
+                      </w:pPr>
+                    </w:p>
+                    <w:p>
+                      <w:pPr>
+                        <w:rPr>
+                          <w:i/>
+                        </w:rPr>
+                      </w:pPr>
+                      <w:r>
+                        <w:rPr>
+                          <w:i/>
+                        </w:rPr>
+                        <w:t>REJECT    all     --   anywhere            192.168.1.0/24  reject-with-icmp-port-unreachable</w:t>
                       </w:r>
                     </w:p>
                     <w:p/>
@@ -2024,10 +2013,19 @@
         <w:t>Using Defensive and Secure Programming techniques</w:t>
       </w:r>
       <w:r>
-        <w:t xml:space="preserve"> like </w:t>
-      </w:r>
-      <w:r>
-        <w:t>proper handling and interpretation of program inputs, correct algorithm implementation, ensuring that machine language corresponds to the algorithm being implemented, correct interpretation of data values etc.</w:t>
+        <w:t xml:space="preserve"> like proper handling and interpretation of program inputs, correct algorithm implementation, ensuring that machine language corresponds to the algorithm being implemented, correct interpretation of data values etc.</w:t>
+      </w:r>
+    </w:p>
+    <w:p>
+      <w:pPr>
+        <w:pStyle w:val="ListParagraph"/>
+        <w:numPr>
+          <w:ilvl w:val="0"/>
+          <w:numId w:val="7"/>
+        </w:numPr>
+      </w:pPr>
+      <w:r>
+        <w:t>Correct and safe use of Environment variables, access privileges and temporary files</w:t>
       </w:r>
     </w:p>
     <w:p/>
@@ -2243,47 +2241,25 @@
         <w:rPr>
           <w:color w:val="000000" w:themeColor="text1"/>
         </w:rPr>
-        <w:t xml:space="preserve">Thomas A. </w:t>
-      </w:r>
-      <w:proofErr w:type="spellStart"/>
+        <w:t>Thomas A. Limoncelli</w:t>
+      </w:r>
       <w:r>
         <w:rPr>
           <w:color w:val="000000" w:themeColor="text1"/>
         </w:rPr>
-        <w:t>Limoncelli</w:t>
-      </w:r>
-      <w:proofErr w:type="spellEnd"/>
+        <w:t xml:space="preserve">, </w:t>
+      </w:r>
       <w:r>
         <w:rPr>
           <w:color w:val="000000" w:themeColor="text1"/>
         </w:rPr>
-        <w:t xml:space="preserve">, </w:t>
+        <w:t>Christina J. Hogan</w:t>
       </w:r>
       <w:r>
         <w:rPr>
           <w:color w:val="000000" w:themeColor="text1"/>
         </w:rPr>
-        <w:t>Christina J. Hogan</w:t>
-      </w:r>
-      <w:r>
-        <w:rPr>
-          <w:color w:val="000000" w:themeColor="text1"/>
-        </w:rPr>
-        <w:t xml:space="preserve"> and Strata R. </w:t>
-      </w:r>
-      <w:proofErr w:type="spellStart"/>
-      <w:r>
-        <w:rPr>
-          <w:color w:val="000000" w:themeColor="text1"/>
-        </w:rPr>
-        <w:t>Chalup</w:t>
-      </w:r>
-      <w:proofErr w:type="spellEnd"/>
-      <w:r>
-        <w:rPr>
-          <w:color w:val="000000" w:themeColor="text1"/>
-        </w:rPr>
-        <w:t>, “</w:t>
+        <w:t xml:space="preserve"> and Strata R. Chalup, “</w:t>
       </w:r>
       <w:r>
         <w:rPr>
@@ -2331,10 +2307,7 @@
         <w:t>” third edition, Pearson Education Limited, 2015.</w:t>
       </w:r>
     </w:p>
-    <w:p>
-      <w:bookmarkStart w:id="0" w:name="_GoBack"/>
-      <w:bookmarkEnd w:id="0"/>
-    </w:p>
+    <w:p/>
     <w:sectPr>
       <w:pgSz w:w="11900" w:h="16840"/>
       <w:pgMar w:top="1440" w:right="1440" w:bottom="1440" w:left="1440" w:header="708" w:footer="708" w:gutter="0"/>
@@ -3807,6 +3780,11 @@
       <w:contextualSpacing/>
     </w:pPr>
   </w:style>
+  <w:style w:type="character" w:customStyle="1" w:styleId="apple-tab-span">
+    <w:name w:val="apple-tab-span"/>
+    <w:basedOn w:val="DefaultParagraphFont"/>
+    <w:rsid w:val="00D81206"/>
+  </w:style>
 </w:styles>
 </file>
 

</xml_diff>